<commit_message>
quelques précisions et corrections
</commit_message>
<xml_diff>
--- a/docs/Autres/assist/posts/self_contained/self_contained.docx
+++ b/docs/Autres/assist/posts/self_contained/self_contained.docx
@@ -429,13 +429,334 @@
       <w:r>
         <w:t xml:space="preserve">additionnels.</w:t>
       </w:r>
+      <w:r>
+        <w:t xml:space="preserve"> </w:t>
+      </w:r>
+      <w:r>
+        <w:rPr>
+          <w:bCs/>
+          <w:b/>
+        </w:rPr>
+        <w:t xml:space="preserve">Les</w:t>
+      </w:r>
+      <w:r>
+        <w:rPr>
+          <w:bCs/>
+          <w:b/>
+        </w:rPr>
+        <w:t xml:space="preserve"> </w:t>
+      </w:r>
+      <w:r>
+        <w:rPr>
+          <w:bCs/>
+          <w:b/>
+        </w:rPr>
+        <w:t xml:space="preserve">éléments</w:t>
+      </w:r>
+      <w:r>
+        <w:rPr>
+          <w:bCs/>
+          <w:b/>
+        </w:rPr>
+        <w:t xml:space="preserve"> </w:t>
+      </w:r>
+      <w:r>
+        <w:rPr>
+          <w:bCs/>
+          <w:b/>
+        </w:rPr>
+        <w:t xml:space="preserve">qui</w:t>
+      </w:r>
+      <w:r>
+        <w:rPr>
+          <w:bCs/>
+          <w:b/>
+        </w:rPr>
+        <w:t xml:space="preserve"> </w:t>
+      </w:r>
+      <w:r>
+        <w:rPr>
+          <w:bCs/>
+          <w:b/>
+        </w:rPr>
+        <w:t xml:space="preserve">suivent</w:t>
+      </w:r>
+      <w:r>
+        <w:rPr>
+          <w:bCs/>
+          <w:b/>
+        </w:rPr>
+        <w:t xml:space="preserve"> </w:t>
+      </w:r>
+      <w:r>
+        <w:rPr>
+          <w:bCs/>
+          <w:b/>
+        </w:rPr>
+        <w:t xml:space="preserve">ne</w:t>
+      </w:r>
+      <w:r>
+        <w:rPr>
+          <w:bCs/>
+          <w:b/>
+        </w:rPr>
+        <w:t xml:space="preserve"> </w:t>
+      </w:r>
+      <w:r>
+        <w:rPr>
+          <w:bCs/>
+          <w:b/>
+        </w:rPr>
+        <w:t xml:space="preserve">doivent</w:t>
+      </w:r>
+      <w:r>
+        <w:rPr>
+          <w:bCs/>
+          <w:b/>
+        </w:rPr>
+        <w:t xml:space="preserve"> </w:t>
+      </w:r>
+      <w:r>
+        <w:rPr>
+          <w:bCs/>
+          <w:b/>
+        </w:rPr>
+        <w:t xml:space="preserve">pas</w:t>
+      </w:r>
+      <w:r>
+        <w:rPr>
+          <w:bCs/>
+          <w:b/>
+        </w:rPr>
+        <w:t xml:space="preserve"> </w:t>
+      </w:r>
+      <w:r>
+        <w:rPr>
+          <w:bCs/>
+          <w:b/>
+        </w:rPr>
+        <w:t xml:space="preserve">être</w:t>
+      </w:r>
+      <w:r>
+        <w:rPr>
+          <w:bCs/>
+          <w:b/>
+        </w:rPr>
+        <w:t xml:space="preserve"> </w:t>
+      </w:r>
+      <w:r>
+        <w:rPr>
+          <w:bCs/>
+          <w:b/>
+        </w:rPr>
+        <w:t xml:space="preserve">appliqués</w:t>
+      </w:r>
+      <w:r>
+        <w:rPr>
+          <w:bCs/>
+          <w:b/>
+        </w:rPr>
+        <w:t xml:space="preserve"> </w:t>
+      </w:r>
+      <w:r>
+        <w:rPr>
+          <w:bCs/>
+          <w:b/>
+        </w:rPr>
+        <w:t xml:space="preserve">à</w:t>
+      </w:r>
+      <w:r>
+        <w:rPr>
+          <w:bCs/>
+          <w:b/>
+        </w:rPr>
+        <w:t xml:space="preserve"> </w:t>
+      </w:r>
+      <w:r>
+        <w:rPr>
+          <w:bCs/>
+          <w:b/>
+        </w:rPr>
+        <w:t xml:space="preserve">un</w:t>
+      </w:r>
+      <w:r>
+        <w:rPr>
+          <w:bCs/>
+          <w:b/>
+        </w:rPr>
+        <w:t xml:space="preserve"> </w:t>
+      </w:r>
+      <w:r>
+        <w:rPr>
+          <w:bCs/>
+          <w:b/>
+        </w:rPr>
+        <w:t xml:space="preserve">contenu</w:t>
+      </w:r>
+      <w:r>
+        <w:rPr>
+          <w:bCs/>
+          <w:b/>
+        </w:rPr>
+        <w:t xml:space="preserve"> </w:t>
+      </w:r>
+      <w:r>
+        <w:rPr>
+          <w:bCs/>
+          <w:b/>
+        </w:rPr>
+        <w:t xml:space="preserve">html</w:t>
+      </w:r>
+      <w:r>
+        <w:rPr>
+          <w:bCs/>
+          <w:b/>
+        </w:rPr>
+        <w:t xml:space="preserve"> </w:t>
+      </w:r>
+      <w:r>
+        <w:rPr>
+          <w:bCs/>
+          <w:b/>
+        </w:rPr>
+        <w:t xml:space="preserve">plus</w:t>
+      </w:r>
+      <w:r>
+        <w:rPr>
+          <w:bCs/>
+          <w:b/>
+        </w:rPr>
+        <w:t xml:space="preserve"> </w:t>
+      </w:r>
+      <w:r>
+        <w:rPr>
+          <w:bCs/>
+          <w:b/>
+        </w:rPr>
+        <w:t xml:space="preserve">enrichi</w:t>
+      </w:r>
+      <w:r>
+        <w:rPr>
+          <w:bCs/>
+          <w:b/>
+        </w:rPr>
+        <w:t xml:space="preserve"> </w:t>
+      </w:r>
+      <w:r>
+        <w:rPr>
+          <w:bCs/>
+          <w:b/>
+        </w:rPr>
+        <w:t xml:space="preserve">comme</w:t>
+      </w:r>
+      <w:r>
+        <w:rPr>
+          <w:bCs/>
+          <w:b/>
+        </w:rPr>
+        <w:t xml:space="preserve"> </w:t>
+      </w:r>
+      <w:r>
+        <w:rPr>
+          <w:bCs/>
+          <w:b/>
+        </w:rPr>
+        <w:t xml:space="preserve">un</w:t>
+      </w:r>
+      <w:r>
+        <w:rPr>
+          <w:bCs/>
+          <w:b/>
+        </w:rPr>
+        <w:t xml:space="preserve"> </w:t>
+      </w:r>
+      <w:r>
+        <w:rPr>
+          <w:bCs/>
+          <w:b/>
+        </w:rPr>
+        <w:t xml:space="preserve">site,</w:t>
+      </w:r>
+      <w:r>
+        <w:rPr>
+          <w:bCs/>
+          <w:b/>
+        </w:rPr>
+        <w:t xml:space="preserve"> </w:t>
+      </w:r>
+      <w:r>
+        <w:rPr>
+          <w:bCs/>
+          <w:b/>
+        </w:rPr>
+        <w:t xml:space="preserve">un</w:t>
+      </w:r>
+      <w:r>
+        <w:rPr>
+          <w:bCs/>
+          <w:b/>
+        </w:rPr>
+        <w:t xml:space="preserve"> </w:t>
+      </w:r>
+      <w:r>
+        <w:rPr>
+          <w:bCs/>
+          <w:b/>
+        </w:rPr>
+        <w:t xml:space="preserve">book</w:t>
+      </w:r>
+      <w:r>
+        <w:rPr>
+          <w:bCs/>
+          <w:b/>
+        </w:rPr>
+        <w:t xml:space="preserve"> </w:t>
+      </w:r>
+      <w:r>
+        <w:rPr>
+          <w:bCs/>
+          <w:b/>
+        </w:rPr>
+        <w:t xml:space="preserve">ou</w:t>
+      </w:r>
+      <w:r>
+        <w:rPr>
+          <w:bCs/>
+          <w:b/>
+        </w:rPr>
+        <w:t xml:space="preserve"> </w:t>
+      </w:r>
+      <w:r>
+        <w:rPr>
+          <w:bCs/>
+          <w:b/>
+        </w:rPr>
+        <w:t xml:space="preserve">un</w:t>
+      </w:r>
+      <w:r>
+        <w:rPr>
+          <w:bCs/>
+          <w:b/>
+        </w:rPr>
+        <w:t xml:space="preserve"> </w:t>
+      </w:r>
+      <w:r>
+        <w:rPr>
+          <w:bCs/>
+          <w:b/>
+        </w:rPr>
+        <w:t xml:space="preserve">blog</w:t>
+      </w:r>
+      <w:r>
+        <w:t xml:space="preserve">.</w:t>
+      </w:r>
     </w:p>
     <w:p>
       <w:pPr>
         <w:pStyle w:val="FirstParagraph"/>
       </w:pPr>
       <w:r>
-        <w:t xml:space="preserve">Par défaut, en générant un simple page html avec quarto un répertoitre</w:t>
+        <w:t xml:space="preserve">Par défaut, en générant une simple page html de type notebook avec quarto, un répertoitre</w:t>
       </w:r>
       <w:r>
         <w:t xml:space="preserve"> </w:t>
@@ -459,7 +780,7 @@
         <w:pStyle w:val="BodyText"/>
       </w:pPr>
       <w:r>
-        <w:t xml:space="preserve">Par exemple on génère le fichier .qmd suivant, enregistré sous le nom</w:t>
+        <w:t xml:space="preserve">Par exemple on génère le fichier .qmd, enregistré sous le nom</w:t>
       </w:r>
       <w:r>
         <w:t xml:space="preserve"> </w:t>
@@ -488,7 +809,7 @@
         <w:t xml:space="preserve"> </w:t>
       </w:r>
       <w:r>
-        <w:t xml:space="preserve">est également généré lors du render de la page:</w:t>
+        <w:t xml:space="preserve">est également généré lors de la compilation en html de la page:</w:t>
       </w:r>
     </w:p>
     <w:p>
@@ -543,7 +864,7 @@
         <w:pStyle w:val="BodyText"/>
       </w:pPr>
       <w:r>
-        <w:t xml:space="preserve">Le rendu html, conforme aux attentes, est le suivant:</w:t>
+        <w:t xml:space="preserve">Le rendu, conforme aux attentes, est le suivant:</w:t>
       </w:r>
     </w:p>
     <w:p>
@@ -614,7 +935,7 @@
         <w:t xml:space="preserve"> </w:t>
       </w:r>
       <w:r>
-        <w:t xml:space="preserve">le suit inéxorablement. Même chose si on supprime le fichier html, le répertoire disparait également.</w:t>
+        <w:t xml:space="preserve">le suivra. Même chose si on supprime le fichier html, le répertoire disparait également.</w:t>
       </w:r>
     </w:p>
     <w:p>
@@ -669,7 +990,7 @@
         <w:pStyle w:val="BodyText"/>
       </w:pPr>
       <w:r>
-        <w:t xml:space="preserve">Ainsi, si on transmet seulement le fichier default.html, par exemple par mail, le rendu n’incorpera pas les éléments de styles et les éventuelles images présents dans le répertoire.</w:t>
+        <w:t xml:space="preserve">Ainsi, si on transmet seulement le fichier default.html, par exemple par mail, le rendu n’incorpera pas les éléments de styles et les éventuelles images présentes dans le répertoire.</w:t>
       </w:r>
     </w:p>
     <w:p>
@@ -753,7 +1074,7 @@
         <w:t xml:space="preserve"> </w:t>
       </w:r>
       <w:r>
-        <w:t xml:space="preserve">au yaml de la page</w:t>
+        <w:t xml:space="preserve">au yaml (métadonnées) de la page</w:t>
       </w:r>
     </w:p>
     <w:p>
@@ -878,7 +1199,22 @@
         <w:pStyle w:val="BodyText"/>
       </w:pPr>
       <w:r>
-        <w:t xml:space="preserve">Remarque: la taille du fichier html est bien évidemment plus élevée. Avec ce court exemple 938ko contre 22ko avec le répertoire associé.</w:t>
+        <w:t xml:space="preserve">Remarque: la taille du fichier html est bien évidemment plus élevée. Avec ce court exemple 938ko avec l’option</w:t>
+      </w:r>
+      <w:r>
+        <w:t xml:space="preserve"> </w:t>
+      </w:r>
+      <w:r>
+        <w:rPr>
+          <w:rStyle w:val="VerbatimChar"/>
+        </w:rPr>
+        <w:t xml:space="preserve">self_contained</w:t>
+      </w:r>
+      <w:r>
+        <w:t xml:space="preserve"> </w:t>
+      </w:r>
+      <w:r>
+        <w:t xml:space="preserve">contre 22ko avec le répertoire associé.</w:t>
       </w:r>
     </w:p>
     <w:sectPr/>

</xml_diff>